<commit_message>
Solve some problems(except js014)
</commit_message>
<xml_diff>
--- a/yudao-server/src/main/resources/tool/JS006/NST－04－JS006－2011－软件测试方案.docx
+++ b/yudao-server/src/main/resources/tool/JS006/NST－04－JS006－2011－软件测试方案.docx
@@ -2557,155 +2557,170 @@
         </w:rPr>
         <w:tab/>
       </w:r>
-      <w:fldSimple w:instr=" MERGEFIELD  Label  \* MERGEFORMAT ">
+      <w:r>
+        <w:fldChar w:fldCharType="begin"/>
+      </w:r>
+      <w:r>
+        <w:instrText xml:space="preserve"> MERGEFIELD  Label  \* MERGEFORMAT </w:instrText>
+      </w:r>
+      <w:r>
+        <w:fldChar w:fldCharType="separate"/>
+      </w:r>
+      <w:r>
+        <w:rPr>
+          <w:noProof/>
+        </w:rPr>
+        <w:t>«Label»</w:t>
+      </w:r>
+      <w:r>
+        <w:rPr>
+          <w:noProof/>
+        </w:rPr>
+        <w:fldChar w:fldCharType="end"/>
+      </w:r>
+    </w:p>
+    <w:p>
+      <w:pPr>
+        <w:pStyle w:val="2"/>
+      </w:pPr>
+      <w:bookmarkStart w:id="4" w:name="_Toc265999864"/>
+      <w:bookmarkStart w:id="5" w:name="_Toc192318401"/>
+      <w:r>
+        <w:rPr>
+          <w:rFonts w:hint="eastAsia"/>
+        </w:rPr>
+        <w:t>1.2</w:t>
+      </w:r>
+      <w:r>
+        <w:rPr>
+          <w:rFonts w:hint="eastAsia"/>
+        </w:rPr>
+        <w:t>系统概述</w:t>
+      </w:r>
+      <w:bookmarkEnd w:id="4"/>
+      <w:bookmarkEnd w:id="5"/>
+    </w:p>
+    <w:p>
+      <w:pPr>
+        <w:jc w:val="left"/>
+        <w:rPr>
+          <w:kern w:val="0"/>
+        </w:rPr>
+      </w:pPr>
+      <w:r>
+        <w:rPr>
+          <w:rFonts w:hint="eastAsia"/>
+        </w:rPr>
+        <w:t xml:space="preserve">   </w:t>
+      </w:r>
+      <w:r>
+        <w:t xml:space="preserve"> </w:t>
+      </w:r>
+      <w:r>
+        <w:fldChar w:fldCharType="begin"/>
+      </w:r>
+      <w:r>
+        <w:instrText xml:space="preserve"> MERGEFIELD  SysOverview  \* MERGEFORMAT </w:instrText>
+      </w:r>
+      <w:r>
+        <w:fldChar w:fldCharType="separate"/>
+      </w:r>
+      <w:r>
+        <w:rPr>
+          <w:noProof/>
+        </w:rPr>
+        <w:t>«SysOverview»</w:t>
+      </w:r>
+      <w:r>
+        <w:rPr>
+          <w:noProof/>
+        </w:rPr>
+        <w:fldChar w:fldCharType="end"/>
+      </w:r>
+    </w:p>
+    <w:p>
+      <w:pPr>
+        <w:pStyle w:val="2"/>
+      </w:pPr>
+      <w:bookmarkStart w:id="6" w:name="_Toc265999865"/>
+      <w:bookmarkStart w:id="7" w:name="_Toc192318402"/>
+      <w:r>
+        <w:rPr>
+          <w:rFonts w:hint="eastAsia"/>
+        </w:rPr>
+        <w:t>1.3</w:t>
+      </w:r>
+      <w:r>
+        <w:rPr>
+          <w:rFonts w:hint="eastAsia"/>
+        </w:rPr>
+        <w:t>文档概述</w:t>
+      </w:r>
+      <w:bookmarkEnd w:id="6"/>
+      <w:bookmarkEnd w:id="7"/>
+    </w:p>
+    <w:p>
+      <w:pPr>
+        <w:ind w:firstLine="420"/>
+      </w:pPr>
+      <w:r>
+        <w:fldChar w:fldCharType="begin"/>
+      </w:r>
+      <w:r>
+        <w:instrText xml:space="preserve"> MERGEFIELD  DocOverview  \* MERGEFORMAT </w:instrText>
+      </w:r>
+      <w:r>
+        <w:fldChar w:fldCharType="separate"/>
+      </w:r>
+      <w:r>
+        <w:rPr>
+          <w:noProof/>
+        </w:rPr>
+        <w:t>«DocOverview»</w:t>
+      </w:r>
+      <w:r>
+        <w:rPr>
+          <w:noProof/>
+        </w:rPr>
+        <w:fldChar w:fldCharType="end"/>
+      </w:r>
+    </w:p>
+    <w:p>
+      <w:pPr>
+        <w:pStyle w:val="2"/>
+      </w:pPr>
+      <w:bookmarkStart w:id="8" w:name="_Toc265999866"/>
+      <w:bookmarkStart w:id="9" w:name="_Toc192318403"/>
+      <w:r>
+        <w:rPr>
+          <w:rFonts w:hint="eastAsia"/>
+        </w:rPr>
+        <w:t>1.4</w:t>
+      </w:r>
+      <w:r>
+        <w:rPr>
+          <w:rFonts w:hint="eastAsia"/>
+        </w:rPr>
+        <w:t>基线</w:t>
+      </w:r>
+      <w:bookmarkEnd w:id="8"/>
+      <w:bookmarkEnd w:id="9"/>
+    </w:p>
+    <w:p>
+      <w:r>
+        <w:tab/>
+      </w:r>
+      <w:fldSimple w:instr=" MERGEFIELD  Baseline  \* MERGEFORMAT ">
         <w:r>
           <w:rPr>
             <w:noProof/>
           </w:rPr>
-          <w:t>«Label»</w:t>
+          <w:t>«Baseline»</w:t>
         </w:r>
       </w:fldSimple>
     </w:p>
     <w:p>
       <w:pPr>
-        <w:pStyle w:val="2"/>
-      </w:pPr>
-      <w:bookmarkStart w:id="4" w:name="_Toc265999864"/>
-      <w:bookmarkStart w:id="5" w:name="_Toc192318401"/>
-      <w:r>
-        <w:rPr>
-          <w:rFonts w:hint="eastAsia"/>
-        </w:rPr>
-        <w:t>1.2</w:t>
-      </w:r>
-      <w:r>
-        <w:rPr>
-          <w:rFonts w:hint="eastAsia"/>
-        </w:rPr>
-        <w:t>系统概述</w:t>
-      </w:r>
-      <w:bookmarkEnd w:id="4"/>
-      <w:bookmarkEnd w:id="5"/>
-    </w:p>
-    <w:p>
-      <w:pPr>
-        <w:jc w:val="left"/>
-        <w:rPr>
-          <w:kern w:val="0"/>
-        </w:rPr>
-      </w:pPr>
-      <w:r>
-        <w:rPr>
-          <w:rFonts w:hint="eastAsia"/>
-        </w:rPr>
-        <w:t xml:space="preserve">   </w:t>
-      </w:r>
-      <w:r>
-        <w:t xml:space="preserve"> </w:t>
-      </w:r>
-      <w:fldSimple w:instr=" MERGEFIELD  SysOverview  \* MERGEFORMAT ">
-        <w:r>
-          <w:rPr>
-            <w:noProof/>
-          </w:rPr>
-          <w:t>«SysOverview»</w:t>
-        </w:r>
-      </w:fldSimple>
-    </w:p>
-    <w:p>
-      <w:pPr>
-        <w:pStyle w:val="2"/>
-      </w:pPr>
-      <w:bookmarkStart w:id="6" w:name="_Toc265999865"/>
-      <w:bookmarkStart w:id="7" w:name="_Toc192318402"/>
-      <w:r>
-        <w:rPr>
-          <w:rFonts w:hint="eastAsia"/>
-        </w:rPr>
-        <w:t>1.3</w:t>
-      </w:r>
-      <w:r>
-        <w:rPr>
-          <w:rFonts w:hint="eastAsia"/>
-        </w:rPr>
-        <w:t>文档概述</w:t>
-      </w:r>
-      <w:bookmarkEnd w:id="6"/>
-      <w:bookmarkEnd w:id="7"/>
-    </w:p>
-    <w:p>
-      <w:pPr>
-        <w:ind w:firstLine="420"/>
-      </w:pPr>
-      <w:fldSimple w:instr=" MERGEFIELD  DocOverview  \* MERGEFORMAT ">
-        <w:r>
-          <w:rPr>
-            <w:noProof/>
-          </w:rPr>
-          <w:t>«DocOverview»</w:t>
-        </w:r>
-      </w:fldSimple>
-    </w:p>
-    <w:p>
-      <w:pPr>
-        <w:pStyle w:val="2"/>
-      </w:pPr>
-      <w:bookmarkStart w:id="8" w:name="_Toc265999866"/>
-      <w:bookmarkStart w:id="9" w:name="_Toc192318403"/>
-      <w:r>
-        <w:rPr>
-          <w:rFonts w:hint="eastAsia"/>
-        </w:rPr>
-        <w:t>1.4</w:t>
-      </w:r>
-      <w:r>
-        <w:rPr>
-          <w:rFonts w:hint="eastAsia"/>
-        </w:rPr>
-        <w:t>基线</w:t>
-      </w:r>
-      <w:bookmarkEnd w:id="8"/>
-      <w:bookmarkEnd w:id="9"/>
-    </w:p>
-    <w:p>
-      <w:pPr>
-        <w:rPr>
-          <w:rFonts w:hint="eastAsia"/>
-        </w:rPr>
-      </w:pPr>
-      <w:r>
-        <w:tab/>
-      </w:r>
-      <w:r>
-        <w:fldChar w:fldCharType="begin"/>
-      </w:r>
-      <w:r>
-        <w:instrText xml:space="preserve"> </w:instrText>
-      </w:r>
-      <w:r>
-        <w:rPr>
-          <w:rFonts w:hint="eastAsia"/>
-        </w:rPr>
-        <w:instrText>MERGEFIELD  Baseline  \* MERGEFORMAT</w:instrText>
-      </w:r>
-      <w:r>
-        <w:instrText xml:space="preserve"> </w:instrText>
-      </w:r>
-      <w:r>
-        <w:fldChar w:fldCharType="separate"/>
-      </w:r>
-      <w:r>
-        <w:rPr>
-          <w:noProof/>
-        </w:rPr>
-        <w:t>«Baseline»</w:t>
-      </w:r>
-      <w:r>
-        <w:fldChar w:fldCharType="end"/>
-      </w:r>
-    </w:p>
-    <w:p>
-      <w:pPr>
         <w:pStyle w:val="1"/>
       </w:pPr>
       <w:bookmarkStart w:id="10" w:name="_Toc265999867"/>
@@ -2726,22 +2741,30 @@
       <w:bookmarkEnd w:id="11"/>
     </w:p>
     <w:p>
-      <w:pPr>
-        <w:rPr>
-          <w:rFonts w:hint="eastAsia"/>
-        </w:rPr>
-      </w:pPr>
       <w:r>
         <w:tab/>
       </w:r>
-      <w:fldSimple w:instr=" MERGEFIELD  File  \* MERGEFORMAT ">
-        <w:r>
-          <w:rPr>
-            <w:noProof/>
-          </w:rPr>
-          <w:t>«File»</w:t>
-        </w:r>
-      </w:fldSimple>
+      <w:r>
+        <w:fldChar w:fldCharType="begin"/>
+      </w:r>
+      <w:r>
+        <w:instrText xml:space="preserve"> MERGEFIELD  File  \* MERGEFORMAT </w:instrText>
+      </w:r>
+      <w:r>
+        <w:fldChar w:fldCharType="separate"/>
+      </w:r>
+      <w:r>
+        <w:rPr>
+          <w:noProof/>
+        </w:rPr>
+        <w:t>«File»</w:t>
+      </w:r>
+      <w:r>
+        <w:rPr>
+          <w:noProof/>
+        </w:rPr>
+        <w:fldChar w:fldCharType="end"/>
+      </w:r>
     </w:p>
     <w:p>
       <w:pPr>
@@ -2796,22 +2819,30 @@
       <w:bookmarkEnd w:id="15"/>
     </w:p>
     <w:p>
-      <w:pPr>
-        <w:rPr>
-          <w:rFonts w:hint="eastAsia"/>
-        </w:rPr>
-      </w:pPr>
       <w:r>
         <w:tab/>
       </w:r>
-      <w:fldSimple w:instr=" MERGEFIELD  HardwareEnv  \* MERGEFORMAT ">
-        <w:r>
-          <w:rPr>
-            <w:noProof/>
-          </w:rPr>
-          <w:t>«HardwareEnv»</w:t>
-        </w:r>
-      </w:fldSimple>
+      <w:r>
+        <w:fldChar w:fldCharType="begin"/>
+      </w:r>
+      <w:r>
+        <w:instrText xml:space="preserve"> MERGEFIELD  HardwareEnv  \* MERGEFORMAT </w:instrText>
+      </w:r>
+      <w:r>
+        <w:fldChar w:fldCharType="separate"/>
+      </w:r>
+      <w:r>
+        <w:rPr>
+          <w:noProof/>
+        </w:rPr>
+        <w:t>«HardwareEnv»</w:t>
+      </w:r>
+      <w:r>
+        <w:rPr>
+          <w:noProof/>
+        </w:rPr>
+        <w:fldChar w:fldCharType="end"/>
+      </w:r>
     </w:p>
     <w:p>
       <w:pPr>
@@ -2841,22 +2872,30 @@
       <w:bookmarkEnd w:id="17"/>
     </w:p>
     <w:p>
-      <w:pPr>
-        <w:rPr>
-          <w:rFonts w:hint="eastAsia"/>
-        </w:rPr>
-      </w:pPr>
       <w:r>
         <w:tab/>
       </w:r>
-      <w:fldSimple w:instr=" MERGEFIELD  SoftwareEnv  \* MERGEFORMAT ">
-        <w:r>
-          <w:rPr>
-            <w:noProof/>
-          </w:rPr>
-          <w:t>«SoftwareEnv»</w:t>
-        </w:r>
-      </w:fldSimple>
+      <w:r>
+        <w:fldChar w:fldCharType="begin"/>
+      </w:r>
+      <w:r>
+        <w:instrText xml:space="preserve"> MERGEFIELD  SoftwareEnv  \* MERGEFORMAT </w:instrText>
+      </w:r>
+      <w:r>
+        <w:fldChar w:fldCharType="separate"/>
+      </w:r>
+      <w:r>
+        <w:rPr>
+          <w:noProof/>
+        </w:rPr>
+        <w:t>«SoftwareEnv»</w:t>
+      </w:r>
+      <w:r>
+        <w:rPr>
+          <w:noProof/>
+        </w:rPr>
+        <w:fldChar w:fldCharType="end"/>
+      </w:r>
     </w:p>
     <w:p>
       <w:pPr>
@@ -2893,22 +2932,30 @@
       <w:bookmarkEnd w:id="19"/>
     </w:p>
     <w:p>
-      <w:pPr>
-        <w:rPr>
-          <w:rFonts w:hint="eastAsia"/>
-        </w:rPr>
-      </w:pPr>
       <w:r>
         <w:tab/>
       </w:r>
-      <w:fldSimple w:instr=" MERGEFIELD  OtherEnv  \* MERGEFORMAT ">
-        <w:r>
-          <w:rPr>
-            <w:noProof/>
-          </w:rPr>
-          <w:t>«OtherEnv»</w:t>
-        </w:r>
-      </w:fldSimple>
+      <w:r>
+        <w:fldChar w:fldCharType="begin"/>
+      </w:r>
+      <w:r>
+        <w:instrText xml:space="preserve"> MERGEFIELD  OtherEnv  \* MERGEFORMAT </w:instrText>
+      </w:r>
+      <w:r>
+        <w:fldChar w:fldCharType="separate"/>
+      </w:r>
+      <w:r>
+        <w:rPr>
+          <w:noProof/>
+        </w:rPr>
+        <w:t>«OtherEnv»</w:t>
+      </w:r>
+      <w:r>
+        <w:rPr>
+          <w:noProof/>
+        </w:rPr>
+        <w:fldChar w:fldCharType="end"/>
+      </w:r>
     </w:p>
     <w:p>
       <w:pPr>
@@ -2941,14 +2988,27 @@
       <w:pPr>
         <w:ind w:firstLine="420"/>
       </w:pPr>
-      <w:fldSimple w:instr=" MERGEFIELD  Org  \* MERGEFORMAT ">
-        <w:r>
-          <w:rPr>
-            <w:noProof/>
-          </w:rPr>
-          <w:t>«Org»</w:t>
-        </w:r>
-      </w:fldSimple>
+      <w:r>
+        <w:fldChar w:fldCharType="begin"/>
+      </w:r>
+      <w:r>
+        <w:instrText xml:space="preserve"> MERGEFIELD  Org  \* MERGEFORMAT </w:instrText>
+      </w:r>
+      <w:r>
+        <w:fldChar w:fldCharType="separate"/>
+      </w:r>
+      <w:r>
+        <w:rPr>
+          <w:noProof/>
+        </w:rPr>
+        <w:t>«Org»</w:t>
+      </w:r>
+      <w:r>
+        <w:rPr>
+          <w:noProof/>
+        </w:rPr>
+        <w:fldChar w:fldCharType="end"/>
+      </w:r>
     </w:p>
     <w:p>
       <w:pPr>
@@ -2978,22 +3038,30 @@
       <w:bookmarkEnd w:id="23"/>
     </w:p>
     <w:p>
-      <w:pPr>
-        <w:rPr>
-          <w:rFonts w:hint="eastAsia"/>
-        </w:rPr>
-      </w:pPr>
       <w:r>
         <w:tab/>
       </w:r>
-      <w:fldSimple w:instr=" MERGEFIELD  Person  \* MERGEFORMAT ">
-        <w:r>
-          <w:rPr>
-            <w:noProof/>
-          </w:rPr>
-          <w:t>«Person»</w:t>
-        </w:r>
-      </w:fldSimple>
+      <w:r>
+        <w:fldChar w:fldCharType="begin"/>
+      </w:r>
+      <w:r>
+        <w:instrText xml:space="preserve"> MERGEFIELD  Person  \* MERGEFORMAT </w:instrText>
+      </w:r>
+      <w:r>
+        <w:fldChar w:fldCharType="separate"/>
+      </w:r>
+      <w:r>
+        <w:rPr>
+          <w:noProof/>
+        </w:rPr>
+        <w:t>«Person»</w:t>
+      </w:r>
+      <w:r>
+        <w:rPr>
+          <w:noProof/>
+        </w:rPr>
+        <w:fldChar w:fldCharType="end"/>
+      </w:r>
     </w:p>
     <w:p>
       <w:pPr>
@@ -3055,22 +3123,30 @@
       <w:bookmarkEnd w:id="27"/>
     </w:p>
     <w:p>
-      <w:pPr>
-        <w:rPr>
-          <w:rFonts w:hint="eastAsia"/>
-        </w:rPr>
-      </w:pPr>
       <w:r>
         <w:tab/>
       </w:r>
-      <w:fldSimple w:instr=" MERGEFIELD  OverallDesign  \* MERGEFORMAT ">
-        <w:r>
-          <w:rPr>
-            <w:noProof/>
-          </w:rPr>
-          <w:t>«OverallDesign»</w:t>
-        </w:r>
-      </w:fldSimple>
+      <w:r>
+        <w:fldChar w:fldCharType="begin"/>
+      </w:r>
+      <w:r>
+        <w:instrText xml:space="preserve"> MERGEFIELD  OverallDesign  \* MERGEFORMAT </w:instrText>
+      </w:r>
+      <w:r>
+        <w:fldChar w:fldCharType="separate"/>
+      </w:r>
+      <w:r>
+        <w:rPr>
+          <w:noProof/>
+        </w:rPr>
+        <w:t>«OverallDesign»</w:t>
+      </w:r>
+      <w:r>
+        <w:rPr>
+          <w:noProof/>
+        </w:rPr>
+        <w:fldChar w:fldCharType="end"/>
+      </w:r>
     </w:p>
     <w:p>
       <w:pPr>
@@ -3100,22 +3176,30 @@
       <w:bookmarkEnd w:id="29"/>
     </w:p>
     <w:p>
-      <w:pPr>
-        <w:rPr>
-          <w:rFonts w:hint="eastAsia"/>
-        </w:rPr>
-      </w:pPr>
       <w:r>
         <w:tab/>
       </w:r>
-      <w:fldSimple w:instr=" MERGEFIELD  TestLayer  \* MERGEFORMAT ">
-        <w:r>
-          <w:rPr>
-            <w:noProof/>
-          </w:rPr>
-          <w:t>«TestLayer»</w:t>
-        </w:r>
-      </w:fldSimple>
+      <w:r>
+        <w:fldChar w:fldCharType="begin"/>
+      </w:r>
+      <w:r>
+        <w:instrText xml:space="preserve"> MERGEFIELD  TestLayer  \* MERGEFORMAT </w:instrText>
+      </w:r>
+      <w:r>
+        <w:fldChar w:fldCharType="separate"/>
+      </w:r>
+      <w:r>
+        <w:rPr>
+          <w:noProof/>
+        </w:rPr>
+        <w:t>«TestLayer»</w:t>
+      </w:r>
+      <w:r>
+        <w:rPr>
+          <w:noProof/>
+        </w:rPr>
+        <w:fldChar w:fldCharType="end"/>
+      </w:r>
     </w:p>
     <w:p>
       <w:pPr>
@@ -3139,22 +3223,30 @@
       <w:bookmarkEnd w:id="31"/>
     </w:p>
     <w:p>
-      <w:pPr>
-        <w:rPr>
-          <w:rFonts w:hint="eastAsia"/>
-        </w:rPr>
-      </w:pPr>
       <w:r>
         <w:tab/>
       </w:r>
-      <w:fldSimple w:instr=" MERGEFIELD  TestType  \* MERGEFORMAT ">
-        <w:r>
-          <w:rPr>
-            <w:noProof/>
-          </w:rPr>
-          <w:t>«TestType»</w:t>
-        </w:r>
-      </w:fldSimple>
+      <w:r>
+        <w:fldChar w:fldCharType="begin"/>
+      </w:r>
+      <w:r>
+        <w:instrText xml:space="preserve"> MERGEFIELD  TestType  \* MERGEFORMAT </w:instrText>
+      </w:r>
+      <w:r>
+        <w:fldChar w:fldCharType="separate"/>
+      </w:r>
+      <w:r>
+        <w:rPr>
+          <w:noProof/>
+        </w:rPr>
+        <w:t>«TestType»</w:t>
+      </w:r>
+      <w:r>
+        <w:rPr>
+          <w:noProof/>
+        </w:rPr>
+        <w:fldChar w:fldCharType="end"/>
+      </w:r>
     </w:p>
     <w:p>
       <w:pPr>
@@ -3178,22 +3270,30 @@
       <w:bookmarkEnd w:id="33"/>
     </w:p>
     <w:p>
-      <w:pPr>
-        <w:rPr>
-          <w:rFonts w:hint="eastAsia"/>
-        </w:rPr>
-      </w:pPr>
       <w:r>
         <w:tab/>
       </w:r>
-      <w:fldSimple w:instr=" MERGEFIELD  TestCon  \* MERGEFORMAT ">
-        <w:r>
-          <w:rPr>
-            <w:noProof/>
-          </w:rPr>
-          <w:t>«TestCon»</w:t>
-        </w:r>
-      </w:fldSimple>
+      <w:r>
+        <w:fldChar w:fldCharType="begin"/>
+      </w:r>
+      <w:r>
+        <w:instrText xml:space="preserve"> MERGEFIELD  TestCon  \* MERGEFORMAT </w:instrText>
+      </w:r>
+      <w:r>
+        <w:fldChar w:fldCharType="separate"/>
+      </w:r>
+      <w:r>
+        <w:rPr>
+          <w:noProof/>
+        </w:rPr>
+        <w:t>«TestCon»</w:t>
+      </w:r>
+      <w:r>
+        <w:rPr>
+          <w:noProof/>
+        </w:rPr>
+        <w:fldChar w:fldCharType="end"/>
+      </w:r>
     </w:p>
     <w:p>
       <w:pPr>
@@ -3217,22 +3317,30 @@
       <w:bookmarkEnd w:id="35"/>
     </w:p>
     <w:p>
-      <w:pPr>
-        <w:rPr>
-          <w:rFonts w:hint="eastAsia"/>
-        </w:rPr>
-      </w:pPr>
       <w:r>
         <w:tab/>
       </w:r>
-      <w:fldSimple w:instr=" MERGEFIELD  Plan  \* MERGEFORMAT ">
-        <w:r>
-          <w:rPr>
-            <w:noProof/>
-          </w:rPr>
-          <w:t>«Plan»</w:t>
-        </w:r>
-      </w:fldSimple>
+      <w:r>
+        <w:fldChar w:fldCharType="begin"/>
+      </w:r>
+      <w:r>
+        <w:instrText xml:space="preserve"> MERGEFIELD  Plan  \* MERGEFORMAT </w:instrText>
+      </w:r>
+      <w:r>
+        <w:fldChar w:fldCharType="separate"/>
+      </w:r>
+      <w:r>
+        <w:rPr>
+          <w:noProof/>
+        </w:rPr>
+        <w:t>«Plan»</w:t>
+      </w:r>
+      <w:r>
+        <w:rPr>
+          <w:noProof/>
+        </w:rPr>
+        <w:fldChar w:fldCharType="end"/>
+      </w:r>
     </w:p>
     <w:p>
       <w:pPr>
@@ -3257,22 +3365,30 @@
       <w:bookmarkEnd w:id="37"/>
     </w:p>
     <w:p>
-      <w:pPr>
-        <w:rPr>
-          <w:rFonts w:hint="eastAsia"/>
-        </w:rPr>
-      </w:pPr>
       <w:r>
         <w:tab/>
       </w:r>
-      <w:fldSimple w:instr=" MERGEFIELD  Testcase  \* MERGEFORMAT ">
-        <w:r>
-          <w:rPr>
-            <w:noProof/>
-          </w:rPr>
-          <w:t>«Testcase»</w:t>
-        </w:r>
-      </w:fldSimple>
+      <w:r>
+        <w:fldChar w:fldCharType="begin"/>
+      </w:r>
+      <w:r>
+        <w:instrText xml:space="preserve"> MERGEFIELD  Testcase  \* MERGEFORMAT </w:instrText>
+      </w:r>
+      <w:r>
+        <w:fldChar w:fldCharType="separate"/>
+      </w:r>
+      <w:r>
+        <w:rPr>
+          <w:noProof/>
+        </w:rPr>
+        <w:t>«Testcase»</w:t>
+      </w:r>
+      <w:r>
+        <w:rPr>
+          <w:noProof/>
+        </w:rPr>
+        <w:fldChar w:fldCharType="end"/>
+      </w:r>
     </w:p>
     <w:p>
       <w:pPr>
@@ -3452,14 +3568,27 @@
             <w:tcW w:w="2130" w:type="dxa"/>
           </w:tcPr>
           <w:p>
-            <w:fldSimple w:instr=" MERGEFIELD  Wq1  \* MERGEFORMAT ">
-              <w:r>
-                <w:rPr>
-                  <w:noProof/>
-                </w:rPr>
-                <w:t>«Wq1»</w:t>
-              </w:r>
-            </w:fldSimple>
+            <w:r>
+              <w:fldChar w:fldCharType="begin"/>
+            </w:r>
+            <w:r>
+              <w:instrText xml:space="preserve"> MERGEFIELD  Wq1  \* MERGEFORMAT </w:instrText>
+            </w:r>
+            <w:r>
+              <w:fldChar w:fldCharType="separate"/>
+            </w:r>
+            <w:r>
+              <w:rPr>
+                <w:noProof/>
+              </w:rPr>
+              <w:t>«Wq1»</w:t>
+            </w:r>
+            <w:r>
+              <w:rPr>
+                <w:noProof/>
+              </w:rPr>
+              <w:fldChar w:fldCharType="end"/>
+            </w:r>
           </w:p>
         </w:tc>
         <w:tc>
@@ -3467,14 +3596,27 @@
             <w:tcW w:w="2131" w:type="dxa"/>
           </w:tcPr>
           <w:p>
-            <w:fldSimple w:instr=" MERGEFIELD  St1  \* MERGEFORMAT ">
-              <w:r>
-                <w:rPr>
-                  <w:noProof/>
-                </w:rPr>
-                <w:t>«St1»</w:t>
-              </w:r>
-            </w:fldSimple>
+            <w:r>
+              <w:fldChar w:fldCharType="begin"/>
+            </w:r>
+            <w:r>
+              <w:instrText xml:space="preserve"> MERGEFIELD  St1  \* MERGEFORMAT </w:instrText>
+            </w:r>
+            <w:r>
+              <w:fldChar w:fldCharType="separate"/>
+            </w:r>
+            <w:r>
+              <w:rPr>
+                <w:noProof/>
+              </w:rPr>
+              <w:t>«St1»</w:t>
+            </w:r>
+            <w:r>
+              <w:rPr>
+                <w:noProof/>
+              </w:rPr>
+              <w:fldChar w:fldCharType="end"/>
+            </w:r>
           </w:p>
         </w:tc>
         <w:tc>
@@ -3482,14 +3624,27 @@
             <w:tcW w:w="2131" w:type="dxa"/>
           </w:tcPr>
           <w:p>
-            <w:fldSimple w:instr=" MERGEFIELD  En1  \* MERGEFORMAT ">
-              <w:r>
-                <w:rPr>
-                  <w:noProof/>
-                </w:rPr>
-                <w:t>«En1»</w:t>
-              </w:r>
-            </w:fldSimple>
+            <w:r>
+              <w:fldChar w:fldCharType="begin"/>
+            </w:r>
+            <w:r>
+              <w:instrText xml:space="preserve"> MERGEFIELD  En1  \* MERGEFORMAT </w:instrText>
+            </w:r>
+            <w:r>
+              <w:fldChar w:fldCharType="separate"/>
+            </w:r>
+            <w:r>
+              <w:rPr>
+                <w:noProof/>
+              </w:rPr>
+              <w:t>«En1»</w:t>
+            </w:r>
+            <w:r>
+              <w:rPr>
+                <w:noProof/>
+              </w:rPr>
+              <w:fldChar w:fldCharType="end"/>
+            </w:r>
           </w:p>
         </w:tc>
       </w:tr>
@@ -3512,14 +3667,27 @@
             <w:tcW w:w="2130" w:type="dxa"/>
           </w:tcPr>
           <w:p>
-            <w:fldSimple w:instr=" MERGEFIELD  Wq2  \* MERGEFORMAT ">
-              <w:r>
-                <w:rPr>
-                  <w:noProof/>
-                </w:rPr>
-                <w:t>«Wq2»</w:t>
-              </w:r>
-            </w:fldSimple>
+            <w:r>
+              <w:fldChar w:fldCharType="begin"/>
+            </w:r>
+            <w:r>
+              <w:instrText xml:space="preserve"> MERGEFIELD  Wq2  \* MERGEFORMAT </w:instrText>
+            </w:r>
+            <w:r>
+              <w:fldChar w:fldCharType="separate"/>
+            </w:r>
+            <w:r>
+              <w:rPr>
+                <w:noProof/>
+              </w:rPr>
+              <w:t>«Wq2»</w:t>
+            </w:r>
+            <w:r>
+              <w:rPr>
+                <w:noProof/>
+              </w:rPr>
+              <w:fldChar w:fldCharType="end"/>
+            </w:r>
           </w:p>
         </w:tc>
         <w:tc>
@@ -3527,14 +3695,27 @@
             <w:tcW w:w="2131" w:type="dxa"/>
           </w:tcPr>
           <w:p>
-            <w:fldSimple w:instr=" MERGEFIELD  St2  \* MERGEFORMAT ">
-              <w:r>
-                <w:rPr>
-                  <w:noProof/>
-                </w:rPr>
-                <w:t>«St2»</w:t>
-              </w:r>
-            </w:fldSimple>
+            <w:r>
+              <w:fldChar w:fldCharType="begin"/>
+            </w:r>
+            <w:r>
+              <w:instrText xml:space="preserve"> MERGEFIELD  St2  \* MERGEFORMAT </w:instrText>
+            </w:r>
+            <w:r>
+              <w:fldChar w:fldCharType="separate"/>
+            </w:r>
+            <w:r>
+              <w:rPr>
+                <w:noProof/>
+              </w:rPr>
+              <w:t>«St2»</w:t>
+            </w:r>
+            <w:r>
+              <w:rPr>
+                <w:noProof/>
+              </w:rPr>
+              <w:fldChar w:fldCharType="end"/>
+            </w:r>
           </w:p>
         </w:tc>
         <w:tc>
@@ -3542,14 +3723,27 @@
             <w:tcW w:w="2131" w:type="dxa"/>
           </w:tcPr>
           <w:p>
-            <w:fldSimple w:instr=" MERGEFIELD  En2  \* MERGEFORMAT ">
-              <w:r>
-                <w:rPr>
-                  <w:noProof/>
-                </w:rPr>
-                <w:t>«En2»</w:t>
-              </w:r>
-            </w:fldSimple>
+            <w:r>
+              <w:fldChar w:fldCharType="begin"/>
+            </w:r>
+            <w:r>
+              <w:instrText xml:space="preserve"> MERGEFIELD  En2  \* MERGEFORMAT </w:instrText>
+            </w:r>
+            <w:r>
+              <w:fldChar w:fldCharType="separate"/>
+            </w:r>
+            <w:r>
+              <w:rPr>
+                <w:noProof/>
+              </w:rPr>
+              <w:t>«En2»</w:t>
+            </w:r>
+            <w:r>
+              <w:rPr>
+                <w:noProof/>
+              </w:rPr>
+              <w:fldChar w:fldCharType="end"/>
+            </w:r>
           </w:p>
         </w:tc>
       </w:tr>
@@ -3572,14 +3766,27 @@
             <w:tcW w:w="2130" w:type="dxa"/>
           </w:tcPr>
           <w:p>
-            <w:fldSimple w:instr=" MERGEFIELD  Wq3  \* MERGEFORMAT ">
-              <w:r>
-                <w:rPr>
-                  <w:noProof/>
-                </w:rPr>
-                <w:t>«Wq3»</w:t>
-              </w:r>
-            </w:fldSimple>
+            <w:r>
+              <w:fldChar w:fldCharType="begin"/>
+            </w:r>
+            <w:r>
+              <w:instrText xml:space="preserve"> MERGEFIELD  Wq3  \* MERGEFORMAT </w:instrText>
+            </w:r>
+            <w:r>
+              <w:fldChar w:fldCharType="separate"/>
+            </w:r>
+            <w:r>
+              <w:rPr>
+                <w:noProof/>
+              </w:rPr>
+              <w:t>«Wq3»</w:t>
+            </w:r>
+            <w:r>
+              <w:rPr>
+                <w:noProof/>
+              </w:rPr>
+              <w:fldChar w:fldCharType="end"/>
+            </w:r>
           </w:p>
         </w:tc>
         <w:tc>
@@ -3587,14 +3794,27 @@
             <w:tcW w:w="2131" w:type="dxa"/>
           </w:tcPr>
           <w:p>
-            <w:fldSimple w:instr=" MERGEFIELD  St3  \* MERGEFORMAT ">
-              <w:r>
-                <w:rPr>
-                  <w:noProof/>
-                </w:rPr>
-                <w:t>«St3»</w:t>
-              </w:r>
-            </w:fldSimple>
+            <w:r>
+              <w:fldChar w:fldCharType="begin"/>
+            </w:r>
+            <w:r>
+              <w:instrText xml:space="preserve"> MERGEFIELD  St3  \* MERGEFORMAT </w:instrText>
+            </w:r>
+            <w:r>
+              <w:fldChar w:fldCharType="separate"/>
+            </w:r>
+            <w:r>
+              <w:rPr>
+                <w:noProof/>
+              </w:rPr>
+              <w:t>«St3»</w:t>
+            </w:r>
+            <w:r>
+              <w:rPr>
+                <w:noProof/>
+              </w:rPr>
+              <w:fldChar w:fldCharType="end"/>
+            </w:r>
           </w:p>
         </w:tc>
         <w:tc>
@@ -3602,14 +3822,27 @@
             <w:tcW w:w="2131" w:type="dxa"/>
           </w:tcPr>
           <w:p>
-            <w:fldSimple w:instr=" MERGEFIELD  En3  \* MERGEFORMAT ">
-              <w:r>
-                <w:rPr>
-                  <w:noProof/>
-                </w:rPr>
-                <w:t>«En3»</w:t>
-              </w:r>
-            </w:fldSimple>
+            <w:r>
+              <w:fldChar w:fldCharType="begin"/>
+            </w:r>
+            <w:r>
+              <w:instrText xml:space="preserve"> MERGEFIELD  En3  \* MERGEFORMAT </w:instrText>
+            </w:r>
+            <w:r>
+              <w:fldChar w:fldCharType="separate"/>
+            </w:r>
+            <w:r>
+              <w:rPr>
+                <w:noProof/>
+              </w:rPr>
+              <w:t>«En3»</w:t>
+            </w:r>
+            <w:r>
+              <w:rPr>
+                <w:noProof/>
+              </w:rPr>
+              <w:fldChar w:fldCharType="end"/>
+            </w:r>
           </w:p>
         </w:tc>
       </w:tr>
@@ -3632,14 +3865,27 @@
             <w:tcW w:w="2130" w:type="dxa"/>
           </w:tcPr>
           <w:p>
-            <w:fldSimple w:instr=" MERGEFIELD  Wq4  \* MERGEFORMAT ">
-              <w:r>
-                <w:rPr>
-                  <w:noProof/>
-                </w:rPr>
-                <w:t>«Wq4»</w:t>
-              </w:r>
-            </w:fldSimple>
+            <w:r>
+              <w:fldChar w:fldCharType="begin"/>
+            </w:r>
+            <w:r>
+              <w:instrText xml:space="preserve"> MERGEFIELD  Wq4  \* MERGEFORMAT </w:instrText>
+            </w:r>
+            <w:r>
+              <w:fldChar w:fldCharType="separate"/>
+            </w:r>
+            <w:r>
+              <w:rPr>
+                <w:noProof/>
+              </w:rPr>
+              <w:t>«Wq4»</w:t>
+            </w:r>
+            <w:r>
+              <w:rPr>
+                <w:noProof/>
+              </w:rPr>
+              <w:fldChar w:fldCharType="end"/>
+            </w:r>
           </w:p>
         </w:tc>
         <w:tc>
@@ -3647,14 +3893,27 @@
             <w:tcW w:w="2131" w:type="dxa"/>
           </w:tcPr>
           <w:p>
-            <w:fldSimple w:instr=" MERGEFIELD  St4  \* MERGEFORMAT ">
-              <w:r>
-                <w:rPr>
-                  <w:noProof/>
-                </w:rPr>
-                <w:t>«St4»</w:t>
-              </w:r>
-            </w:fldSimple>
+            <w:r>
+              <w:fldChar w:fldCharType="begin"/>
+            </w:r>
+            <w:r>
+              <w:instrText xml:space="preserve"> MERGEFIELD  St4  \* MERGEFORMAT </w:instrText>
+            </w:r>
+            <w:r>
+              <w:fldChar w:fldCharType="separate"/>
+            </w:r>
+            <w:r>
+              <w:rPr>
+                <w:noProof/>
+              </w:rPr>
+              <w:t>«St4»</w:t>
+            </w:r>
+            <w:r>
+              <w:rPr>
+                <w:noProof/>
+              </w:rPr>
+              <w:fldChar w:fldCharType="end"/>
+            </w:r>
           </w:p>
         </w:tc>
         <w:tc>
@@ -3662,14 +3921,27 @@
             <w:tcW w:w="2131" w:type="dxa"/>
           </w:tcPr>
           <w:p>
-            <w:fldSimple w:instr=" MERGEFIELD  En4  \* MERGEFORMAT ">
-              <w:r>
-                <w:rPr>
-                  <w:noProof/>
-                </w:rPr>
-                <w:t>«En4»</w:t>
-              </w:r>
-            </w:fldSimple>
+            <w:r>
+              <w:fldChar w:fldCharType="begin"/>
+            </w:r>
+            <w:r>
+              <w:instrText xml:space="preserve"> MERGEFIELD  En4  \* MERGEFORMAT </w:instrText>
+            </w:r>
+            <w:r>
+              <w:fldChar w:fldCharType="separate"/>
+            </w:r>
+            <w:r>
+              <w:rPr>
+                <w:noProof/>
+              </w:rPr>
+              <w:t>«En4»</w:t>
+            </w:r>
+            <w:r>
+              <w:rPr>
+                <w:noProof/>
+              </w:rPr>
+              <w:fldChar w:fldCharType="end"/>
+            </w:r>
           </w:p>
         </w:tc>
       </w:tr>
@@ -3705,6 +3977,14 @@
       <w:pPr>
         <w:ind w:firstLine="420"/>
       </w:pPr>
+      <w:fldSimple w:instr=" MERGEFIELD  Tracable  \* MERGEFORMAT ">
+        <w:r>
+          <w:rPr>
+            <w:noProof/>
+          </w:rPr>
+          <w:t>«Tracable»</w:t>
+        </w:r>
+      </w:fldSimple>
     </w:p>
     <w:sectPr>
       <w:footerReference w:type="default" r:id="rId12"/>
@@ -4580,7 +4860,7 @@
     <w:lsdException w:name="Table Web 2" w:semiHidden="1" w:unhideWhenUsed="1"/>
     <w:lsdException w:name="Table Web 3" w:semiHidden="1" w:unhideWhenUsed="1"/>
     <w:lsdException w:name="Balloon Text" w:semiHidden="1" w:unhideWhenUsed="1"/>
-    <w:lsdException w:name="Table Grid" w:semiHidden="1" w:uiPriority="59" w:unhideWhenUsed="1"/>
+    <w:lsdException w:name="Table Grid" w:uiPriority="59"/>
     <w:lsdException w:name="Table Theme" w:semiHidden="1" w:unhideWhenUsed="1"/>
     <w:lsdException w:name="Placeholder Text" w:semiHidden="1"/>
     <w:lsdException w:name="No Spacing" w:uiPriority="1" w:qFormat="1"/>

</xml_diff>